<commit_message>
Adding some deployment notes regarding some tricks used in our Makefile
</commit_message>
<xml_diff>
--- a/blog-doc/Blog.docx
+++ b/blog-doc/Blog.docx
@@ -2074,6 +2074,2069 @@
     </w:p>
     <w:p>
       <w:pPr>
+        <w:pStyle w:val="graf"/>
+        <w:rPr>
+          <w:color w:val="000000"/>
+        </w:rPr>
+      </w:pPr>
+      <w:r>
+        <w:rPr>
+          <w:rStyle w:val="Strong"/>
+          <w:rFonts w:eastAsiaTheme="majorEastAsia"/>
+          <w:color w:val="000000"/>
+        </w:rPr>
+        <w:t>NOTE:</w:t>
+      </w:r>
+      <w:r>
+        <w:rPr>
+          <w:rStyle w:val="apple-converted-space"/>
+          <w:rFonts w:eastAsiaTheme="majorEastAsia"/>
+          <w:b/>
+          <w:bCs/>
+          <w:color w:val="000000"/>
+        </w:rPr>
+        <w:t> </w:t>
+      </w:r>
+      <w:r>
+        <w:rPr>
+          <w:color w:val="000000"/>
+        </w:rPr>
+        <w:t>For the above deploy I ran into an interesting situation. As you will notice the PostgreSQL source table is created in the</w:t>
+      </w:r>
+      <w:r>
+        <w:rPr>
+          <w:rStyle w:val="apple-converted-space"/>
+          <w:rFonts w:eastAsiaTheme="majorEastAsia"/>
+          <w:color w:val="000000"/>
+        </w:rPr>
+        <w:t> </w:t>
+      </w:r>
+      <w:proofErr w:type="spellStart"/>
+      <w:r>
+        <w:rPr>
+          <w:rStyle w:val="Emphasis"/>
+          <w:rFonts w:ascii="Courier New" w:eastAsiaTheme="majorEastAsia" w:hAnsi="Courier New" w:cs="Courier New"/>
+          <w:i w:val="0"/>
+          <w:iCs w:val="0"/>
+          <w:color w:val="000000"/>
+        </w:rPr>
+        <w:t>c_cdcsource</w:t>
+      </w:r>
+      <w:proofErr w:type="spellEnd"/>
+      <w:r>
+        <w:rPr>
+          <w:rStyle w:val="apple-converted-space"/>
+          <w:rFonts w:ascii="Courier New" w:eastAsiaTheme="majorEastAsia" w:hAnsi="Courier New" w:cs="Courier New"/>
+          <w:i/>
+          <w:iCs/>
+          <w:color w:val="000000"/>
+        </w:rPr>
+        <w:t> </w:t>
+      </w:r>
+      <w:proofErr w:type="spellStart"/>
+      <w:r>
+        <w:rPr>
+          <w:rFonts w:ascii="Courier New" w:hAnsi="Courier New" w:cs="Courier New"/>
+          <w:i/>
+          <w:iCs/>
+          <w:color w:val="000000"/>
+        </w:rPr>
+        <w:t>catalog</w:t>
+      </w:r>
+      <w:proofErr w:type="spellEnd"/>
+      <w:r>
+        <w:rPr>
+          <w:color w:val="000000"/>
+        </w:rPr>
+        <w:t xml:space="preserve">. Now that </w:t>
+      </w:r>
+      <w:proofErr w:type="spellStart"/>
+      <w:r>
+        <w:rPr>
+          <w:color w:val="000000"/>
+        </w:rPr>
+        <w:t>catalog</w:t>
+      </w:r>
+      <w:proofErr w:type="spellEnd"/>
+      <w:r>
+        <w:rPr>
+          <w:color w:val="000000"/>
+        </w:rPr>
+        <w:t xml:space="preserve"> is of type generic in memory as per Apache Flink. So </w:t>
+      </w:r>
+      <w:proofErr w:type="spellStart"/>
+      <w:r>
+        <w:rPr>
+          <w:color w:val="000000"/>
+        </w:rPr>
+        <w:t>whats</w:t>
+      </w:r>
+      <w:proofErr w:type="spellEnd"/>
+      <w:r>
+        <w:rPr>
+          <w:color w:val="000000"/>
+        </w:rPr>
+        <w:t xml:space="preserve"> so special about that, well, it’s session scoped,</w:t>
+      </w:r>
+      <w:r>
+        <w:rPr>
+          <w:rStyle w:val="apple-converted-space"/>
+          <w:rFonts w:eastAsiaTheme="majorEastAsia"/>
+          <w:color w:val="000000"/>
+        </w:rPr>
+        <w:t> </w:t>
+      </w:r>
+      <w:r>
+        <w:rPr>
+          <w:rStyle w:val="Emphasis"/>
+          <w:rFonts w:eastAsiaTheme="majorEastAsia"/>
+          <w:b/>
+          <w:bCs/>
+          <w:color w:val="000000"/>
+        </w:rPr>
+        <w:t>ONLY</w:t>
+      </w:r>
+      <w:r>
+        <w:rPr>
+          <w:color w:val="000000"/>
+        </w:rPr>
+        <w:t xml:space="preserve">. This means whatever you create in the </w:t>
+      </w:r>
+      <w:proofErr w:type="spellStart"/>
+      <w:r>
+        <w:rPr>
+          <w:color w:val="000000"/>
+        </w:rPr>
+        <w:t>catalog</w:t>
+      </w:r>
+      <w:proofErr w:type="spellEnd"/>
+      <w:r>
+        <w:rPr>
+          <w:color w:val="000000"/>
+        </w:rPr>
+        <w:t xml:space="preserve"> is only available/visible for that session, during that session. </w:t>
+      </w:r>
+    </w:p>
+    <w:p>
+      <w:pPr>
+        <w:pStyle w:val="graf"/>
+        <w:rPr>
+          <w:color w:val="000000"/>
+        </w:rPr>
+      </w:pPr>
+      <w:r>
+        <w:rPr>
+          <w:color w:val="000000"/>
+        </w:rPr>
+        <w:t xml:space="preserve">Ok. Now this means when we create the </w:t>
+      </w:r>
+      <w:proofErr w:type="spellStart"/>
+      <w:r>
+        <w:rPr>
+          <w:color w:val="000000"/>
+        </w:rPr>
+        <w:t>catalog</w:t>
+      </w:r>
+      <w:proofErr w:type="spellEnd"/>
+      <w:r>
+        <w:rPr>
+          <w:color w:val="000000"/>
+        </w:rPr>
+        <w:t>, the source</w:t>
+      </w:r>
+      <w:r>
+        <w:rPr>
+          <w:rStyle w:val="apple-converted-space"/>
+          <w:rFonts w:eastAsiaTheme="majorEastAsia"/>
+          <w:color w:val="000000"/>
+        </w:rPr>
+        <w:t> </w:t>
+      </w:r>
+      <w:r>
+        <w:rPr>
+          <w:rStyle w:val="Emphasis"/>
+          <w:rFonts w:eastAsiaTheme="majorEastAsia"/>
+          <w:color w:val="000000"/>
+        </w:rPr>
+        <w:t>PostgreSQL</w:t>
+      </w:r>
+      <w:r>
+        <w:rPr>
+          <w:rStyle w:val="apple-converted-space"/>
+          <w:rFonts w:eastAsiaTheme="majorEastAsia"/>
+          <w:color w:val="000000"/>
+        </w:rPr>
+        <w:t> </w:t>
+      </w:r>
+      <w:r>
+        <w:rPr>
+          <w:color w:val="000000"/>
+        </w:rPr>
+        <w:t xml:space="preserve">reference, the UDF referencing the source table, well, they all have to be done in one session. So… how did we get around this, why is this a issue. Well we still want to compartmentalise our code, as in keep the </w:t>
+      </w:r>
+      <w:proofErr w:type="spellStart"/>
+      <w:r>
+        <w:rPr>
+          <w:color w:val="000000"/>
+        </w:rPr>
+        <w:t>catalog</w:t>
+      </w:r>
+      <w:proofErr w:type="spellEnd"/>
+      <w:r>
+        <w:rPr>
+          <w:color w:val="000000"/>
+        </w:rPr>
+        <w:t xml:space="preserve"> create in the </w:t>
+      </w:r>
+      <w:proofErr w:type="spellStart"/>
+      <w:r>
+        <w:rPr>
+          <w:color w:val="000000"/>
+        </w:rPr>
+        <w:t>catalog</w:t>
+      </w:r>
+      <w:proofErr w:type="spellEnd"/>
+      <w:r>
+        <w:rPr>
+          <w:color w:val="000000"/>
+        </w:rPr>
+        <w:t xml:space="preserve"> script, the CDC source table creates in their script and then the UDF separate as well as </w:t>
+      </w:r>
+      <w:r>
+        <w:rPr>
+          <w:color w:val="000000"/>
+        </w:rPr>
+        <w:t>its</w:t>
+      </w:r>
+      <w:r>
+        <w:rPr>
+          <w:color w:val="000000"/>
+        </w:rPr>
+        <w:t xml:space="preserve"> registration. Code duplication is also note a great idea, we want to re-use these bits.</w:t>
+      </w:r>
+    </w:p>
+    <w:p>
+      <w:pPr>
+        <w:pStyle w:val="graf"/>
+        <w:rPr>
+          <w:color w:val="000000"/>
+        </w:rPr>
+      </w:pPr>
+      <w:r>
+        <w:rPr>
+          <w:color w:val="000000"/>
+        </w:rPr>
+        <w:t>So at this point, I’m going to say, look at our</w:t>
+      </w:r>
+      <w:r>
+        <w:rPr>
+          <w:rStyle w:val="apple-converted-space"/>
+          <w:rFonts w:eastAsiaTheme="majorEastAsia"/>
+          <w:color w:val="000000"/>
+        </w:rPr>
+        <w:t> </w:t>
+      </w:r>
+      <w:proofErr w:type="spellStart"/>
+      <w:r>
+        <w:rPr>
+          <w:rStyle w:val="Emphasis"/>
+          <w:rFonts w:ascii="Courier New" w:eastAsiaTheme="majorEastAsia" w:hAnsi="Courier New" w:cs="Courier New"/>
+          <w:i w:val="0"/>
+          <w:iCs w:val="0"/>
+          <w:color w:val="000000"/>
+        </w:rPr>
+        <w:t>Makefile</w:t>
+      </w:r>
+      <w:proofErr w:type="spellEnd"/>
+      <w:r>
+        <w:rPr>
+          <w:color w:val="000000"/>
+        </w:rPr>
+        <w:t>, at the</w:t>
+      </w:r>
+      <w:r>
+        <w:rPr>
+          <w:rStyle w:val="apple-converted-space"/>
+          <w:rFonts w:eastAsiaTheme="majorEastAsia"/>
+          <w:color w:val="000000"/>
+        </w:rPr>
+        <w:t> </w:t>
+      </w:r>
+      <w:r>
+        <w:rPr>
+          <w:rStyle w:val="Emphasis"/>
+          <w:rFonts w:ascii="Courier New" w:eastAsiaTheme="majorEastAsia" w:hAnsi="Courier New" w:cs="Courier New"/>
+          <w:color w:val="000000"/>
+        </w:rPr>
+        <w:t>deploy</w:t>
+      </w:r>
+      <w:r>
+        <w:rPr>
+          <w:rStyle w:val="Emphasis"/>
+          <w:rFonts w:eastAsiaTheme="majorEastAsia"/>
+          <w:color w:val="000000"/>
+        </w:rPr>
+        <w:t>:</w:t>
+      </w:r>
+      <w:r>
+        <w:rPr>
+          <w:rStyle w:val="apple-converted-space"/>
+          <w:rFonts w:eastAsiaTheme="majorEastAsia"/>
+          <w:color w:val="000000"/>
+        </w:rPr>
+        <w:t> </w:t>
+      </w:r>
+      <w:r>
+        <w:rPr>
+          <w:color w:val="000000"/>
+        </w:rPr>
+        <w:t>and</w:t>
+      </w:r>
+      <w:r>
+        <w:rPr>
+          <w:rStyle w:val="apple-converted-space"/>
+          <w:rFonts w:eastAsiaTheme="majorEastAsia"/>
+          <w:color w:val="000000"/>
+        </w:rPr>
+        <w:t> </w:t>
+      </w:r>
+      <w:r>
+        <w:rPr>
+          <w:rStyle w:val="Emphasis"/>
+          <w:rFonts w:ascii="Courier New" w:eastAsiaTheme="majorEastAsia" w:hAnsi="Courier New" w:cs="Courier New"/>
+          <w:color w:val="000000"/>
+        </w:rPr>
+        <w:t>deploy-fs</w:t>
+      </w:r>
+      <w:r>
+        <w:rPr>
+          <w:rStyle w:val="Emphasis"/>
+          <w:rFonts w:eastAsiaTheme="majorEastAsia"/>
+          <w:color w:val="000000"/>
+        </w:rPr>
+        <w:t>:</w:t>
+      </w:r>
+      <w:r>
+        <w:rPr>
+          <w:rStyle w:val="apple-converted-space"/>
+          <w:rFonts w:eastAsiaTheme="majorEastAsia"/>
+          <w:color w:val="000000"/>
+        </w:rPr>
+        <w:t> </w:t>
+      </w:r>
+      <w:r>
+        <w:rPr>
+          <w:color w:val="000000"/>
+        </w:rPr>
+        <w:t xml:space="preserve">sections, and how they call </w:t>
+      </w:r>
+      <w:r>
+        <w:rPr>
+          <w:rFonts w:ascii="Courier New" w:hAnsi="Courier New" w:cs="Courier New"/>
+          <w:color w:val="000000"/>
+        </w:rPr>
+        <w:t>mast</w:t>
+      </w:r>
+      <w:r>
+        <w:rPr>
+          <w:rFonts w:ascii="Courier New" w:hAnsi="Courier New" w:cs="Courier New"/>
+          <w:color w:val="000000"/>
+        </w:rPr>
+        <w:t>er</w:t>
+      </w:r>
+      <w:r>
+        <w:rPr>
+          <w:rFonts w:ascii="Courier New" w:hAnsi="Courier New" w:cs="Courier New"/>
+          <w:color w:val="000000"/>
+        </w:rPr>
+        <w:t>:</w:t>
+      </w:r>
+      <w:r>
+        <w:rPr>
+          <w:color w:val="000000"/>
+        </w:rPr>
+        <w:t xml:space="preserve"> </w:t>
+      </w:r>
+      <w:r>
+        <w:rPr>
+          <w:color w:val="000000"/>
+        </w:rPr>
+        <w:t>or</w:t>
+      </w:r>
+      <w:r>
+        <w:rPr>
+          <w:rStyle w:val="apple-converted-space"/>
+          <w:rFonts w:eastAsiaTheme="majorEastAsia"/>
+          <w:color w:val="000000"/>
+        </w:rPr>
+        <w:t> </w:t>
+      </w:r>
+      <w:r>
+        <w:rPr>
+          <w:rStyle w:val="Emphasis"/>
+          <w:rFonts w:ascii="Courier New" w:eastAsiaTheme="majorEastAsia" w:hAnsi="Courier New" w:cs="Courier New"/>
+          <w:i w:val="0"/>
+          <w:iCs w:val="0"/>
+          <w:color w:val="000000"/>
+        </w:rPr>
+        <w:t>master-fs</w:t>
+      </w:r>
+      <w:r>
+        <w:rPr>
+          <w:rStyle w:val="Emphasis"/>
+          <w:rFonts w:ascii="Courier New" w:eastAsiaTheme="majorEastAsia" w:hAnsi="Courier New" w:cs="Courier New"/>
+          <w:i w:val="0"/>
+          <w:iCs w:val="0"/>
+          <w:color w:val="000000"/>
+        </w:rPr>
+        <w:t>:</w:t>
+      </w:r>
+      <w:r>
+        <w:rPr>
+          <w:color w:val="000000"/>
+        </w:rPr>
+        <w:t>, and how we use the</w:t>
+      </w:r>
+      <w:r>
+        <w:rPr>
+          <w:rStyle w:val="apple-converted-space"/>
+          <w:rFonts w:eastAsiaTheme="majorEastAsia"/>
+          <w:color w:val="000000"/>
+        </w:rPr>
+        <w:t> </w:t>
+      </w:r>
+      <w:r>
+        <w:rPr>
+          <w:rStyle w:val="apple-converted-space"/>
+          <w:rFonts w:eastAsiaTheme="majorEastAsia"/>
+          <w:color w:val="000000"/>
+        </w:rPr>
+        <w:t>“</w:t>
+      </w:r>
+      <w:r>
+        <w:rPr>
+          <w:rStyle w:val="Emphasis"/>
+          <w:rFonts w:eastAsiaTheme="majorEastAsia"/>
+          <w:color w:val="000000"/>
+        </w:rPr>
+        <w:t>&gt;</w:t>
+      </w:r>
+      <w:r>
+        <w:rPr>
+          <w:rStyle w:val="Emphasis"/>
+          <w:rFonts w:eastAsiaTheme="majorEastAsia"/>
+          <w:color w:val="000000"/>
+        </w:rPr>
+        <w:t>”</w:t>
+      </w:r>
+      <w:r>
+        <w:rPr>
+          <w:rStyle w:val="apple-converted-space"/>
+          <w:rFonts w:eastAsiaTheme="majorEastAsia"/>
+          <w:color w:val="000000"/>
+        </w:rPr>
+        <w:t> </w:t>
+      </w:r>
+      <w:r>
+        <w:rPr>
+          <w:color w:val="000000"/>
+        </w:rPr>
+        <w:t>operator to build a</w:t>
+      </w:r>
+      <w:r>
+        <w:rPr>
+          <w:rStyle w:val="apple-converted-space"/>
+          <w:rFonts w:eastAsiaTheme="majorEastAsia"/>
+          <w:color w:val="000000"/>
+        </w:rPr>
+        <w:t> </w:t>
+      </w:r>
+      <w:proofErr w:type="spellStart"/>
+      <w:r>
+        <w:rPr>
+          <w:rStyle w:val="Emphasis"/>
+          <w:rFonts w:ascii="Courier New" w:eastAsiaTheme="majorEastAsia" w:hAnsi="Courier New" w:cs="Courier New"/>
+          <w:i w:val="0"/>
+          <w:iCs w:val="0"/>
+          <w:color w:val="000000"/>
+        </w:rPr>
+        <w:t>master.sql</w:t>
+      </w:r>
+      <w:proofErr w:type="spellEnd"/>
+      <w:r>
+        <w:rPr>
+          <w:rStyle w:val="apple-converted-space"/>
+          <w:rFonts w:eastAsiaTheme="majorEastAsia"/>
+          <w:color w:val="000000"/>
+        </w:rPr>
+        <w:t> </w:t>
+      </w:r>
+      <w:r>
+        <w:rPr>
+          <w:color w:val="000000"/>
+        </w:rPr>
+        <w:t>or</w:t>
+      </w:r>
+      <w:r>
+        <w:rPr>
+          <w:rStyle w:val="apple-converted-space"/>
+          <w:rFonts w:eastAsiaTheme="majorEastAsia"/>
+          <w:color w:val="000000"/>
+        </w:rPr>
+        <w:t> </w:t>
+      </w:r>
+      <w:r>
+        <w:rPr>
+          <w:rStyle w:val="Emphasis"/>
+          <w:rFonts w:ascii="Courier New" w:eastAsiaTheme="majorEastAsia" w:hAnsi="Courier New" w:cs="Courier New"/>
+          <w:i w:val="0"/>
+          <w:iCs w:val="0"/>
+          <w:color w:val="000000"/>
+        </w:rPr>
+        <w:t>master-</w:t>
+      </w:r>
+      <w:proofErr w:type="spellStart"/>
+      <w:r>
+        <w:rPr>
+          <w:rStyle w:val="Emphasis"/>
+          <w:rFonts w:ascii="Courier New" w:eastAsiaTheme="majorEastAsia" w:hAnsi="Courier New" w:cs="Courier New"/>
+          <w:i w:val="0"/>
+          <w:iCs w:val="0"/>
+          <w:color w:val="000000"/>
+        </w:rPr>
+        <w:t>fs.sql</w:t>
+      </w:r>
+      <w:proofErr w:type="spellEnd"/>
+      <w:r>
+        <w:rPr>
+          <w:rStyle w:val="apple-converted-space"/>
+          <w:rFonts w:eastAsiaTheme="majorEastAsia"/>
+          <w:color w:val="000000"/>
+        </w:rPr>
+        <w:t> </w:t>
+      </w:r>
+      <w:r>
+        <w:rPr>
+          <w:color w:val="000000"/>
+        </w:rPr>
+        <w:t>script, which we then execute in</w:t>
+      </w:r>
+      <w:r>
+        <w:rPr>
+          <w:rStyle w:val="apple-converted-space"/>
+          <w:rFonts w:eastAsiaTheme="majorEastAsia"/>
+          <w:color w:val="000000"/>
+        </w:rPr>
+        <w:t> </w:t>
+      </w:r>
+      <w:r>
+        <w:rPr>
+          <w:rStyle w:val="Emphasis"/>
+          <w:rFonts w:ascii="Courier New" w:eastAsiaTheme="majorEastAsia" w:hAnsi="Courier New" w:cs="Courier New"/>
+          <w:i w:val="0"/>
+          <w:iCs w:val="0"/>
+          <w:color w:val="000000"/>
+        </w:rPr>
+        <w:t>deploy</w:t>
+      </w:r>
+      <w:r>
+        <w:rPr>
+          <w:rStyle w:val="apple-converted-space"/>
+          <w:rFonts w:eastAsiaTheme="majorEastAsia"/>
+          <w:color w:val="000000"/>
+        </w:rPr>
+        <w:t> </w:t>
+      </w:r>
+      <w:r>
+        <w:rPr>
+          <w:color w:val="000000"/>
+        </w:rPr>
+        <w:t>or</w:t>
+      </w:r>
+      <w:r>
+        <w:rPr>
+          <w:rStyle w:val="apple-converted-space"/>
+          <w:rFonts w:eastAsiaTheme="majorEastAsia"/>
+          <w:color w:val="000000"/>
+        </w:rPr>
+        <w:t> </w:t>
+      </w:r>
+      <w:r>
+        <w:rPr>
+          <w:rStyle w:val="Emphasis"/>
+          <w:rFonts w:ascii="Courier New" w:eastAsiaTheme="majorEastAsia" w:hAnsi="Courier New" w:cs="Courier New"/>
+          <w:i w:val="0"/>
+          <w:iCs w:val="0"/>
+          <w:color w:val="000000"/>
+        </w:rPr>
+        <w:t>deploy-fs</w:t>
+      </w:r>
+      <w:r>
+        <w:rPr>
+          <w:color w:val="000000"/>
+        </w:rPr>
+        <w:t>. There is still room for improvement here, but for now this worked.</w:t>
+      </w:r>
+    </w:p>
+    <w:p>
+      <w:pPr>
+        <w:pStyle w:val="graf"/>
+        <w:rPr>
+          <w:color w:val="000000"/>
+        </w:rPr>
+      </w:pPr>
+      <w:proofErr w:type="spellStart"/>
+      <w:r>
+        <w:rPr>
+          <w:rStyle w:val="Strong"/>
+          <w:rFonts w:eastAsiaTheme="majorEastAsia"/>
+          <w:color w:val="000000"/>
+        </w:rPr>
+        <w:t>MinIO</w:t>
+      </w:r>
+      <w:proofErr w:type="spellEnd"/>
+      <w:r>
+        <w:rPr>
+          <w:rStyle w:val="Strong"/>
+          <w:rFonts w:eastAsiaTheme="majorEastAsia"/>
+          <w:color w:val="000000"/>
+        </w:rPr>
+        <w:t>/S3 based deployment</w:t>
+      </w:r>
+    </w:p>
+    <w:p>
+      <w:pPr>
+        <w:shd w:val="clear" w:color="auto" w:fill="1F1F1F"/>
+        <w:spacing w:line="270" w:lineRule="atLeast"/>
+        <w:rPr>
+          <w:rFonts w:ascii="Menlo" w:hAnsi="Menlo" w:cs="Menlo"/>
+          <w:color w:val="CCCCCC"/>
+          <w:sz w:val="18"/>
+          <w:szCs w:val="18"/>
+        </w:rPr>
+      </w:pPr>
+      <w:r>
+        <w:rPr>
+          <w:rFonts w:ascii="Menlo" w:hAnsi="Menlo" w:cs="Menlo"/>
+          <w:color w:val="6A9955"/>
+          <w:sz w:val="18"/>
+          <w:szCs w:val="18"/>
+        </w:rPr>
+        <w:t># S3/Minio based  =&gt; Default</w:t>
+      </w:r>
+    </w:p>
+    <w:p>
+      <w:pPr>
+        <w:shd w:val="clear" w:color="auto" w:fill="1F1F1F"/>
+        <w:spacing w:line="270" w:lineRule="atLeast"/>
+        <w:rPr>
+          <w:rFonts w:ascii="Menlo" w:hAnsi="Menlo" w:cs="Menlo"/>
+          <w:color w:val="CCCCCC"/>
+          <w:sz w:val="18"/>
+          <w:szCs w:val="18"/>
+        </w:rPr>
+      </w:pPr>
+      <w:r>
+        <w:rPr>
+          <w:rFonts w:ascii="Menlo" w:hAnsi="Menlo" w:cs="Menlo"/>
+          <w:color w:val="DCDCAA"/>
+          <w:sz w:val="18"/>
+          <w:szCs w:val="18"/>
+        </w:rPr>
+        <w:t>master</w:t>
+      </w:r>
+      <w:r>
+        <w:rPr>
+          <w:rFonts w:ascii="Menlo" w:hAnsi="Menlo" w:cs="Menlo"/>
+          <w:color w:val="CCCCCC"/>
+          <w:sz w:val="18"/>
+          <w:szCs w:val="18"/>
+        </w:rPr>
+        <w:t>:</w:t>
+      </w:r>
+    </w:p>
+    <w:p>
+      <w:pPr>
+        <w:shd w:val="clear" w:color="auto" w:fill="1F1F1F"/>
+        <w:spacing w:line="270" w:lineRule="atLeast"/>
+        <w:rPr>
+          <w:rFonts w:ascii="Menlo" w:hAnsi="Menlo" w:cs="Menlo"/>
+          <w:color w:val="CCCCCC"/>
+          <w:sz w:val="18"/>
+          <w:szCs w:val="18"/>
+        </w:rPr>
+      </w:pPr>
+      <w:r>
+        <w:rPr>
+          <w:rFonts w:ascii="Menlo" w:hAnsi="Menlo" w:cs="Menlo"/>
+          <w:color w:val="CCCCCC"/>
+          <w:sz w:val="18"/>
+          <w:szCs w:val="18"/>
+        </w:rPr>
+        <w:t xml:space="preserve">    </w:t>
+      </w:r>
+      <w:r>
+        <w:rPr>
+          <w:rFonts w:ascii="Menlo" w:hAnsi="Menlo" w:cs="Menlo"/>
+          <w:color w:val="C586C0"/>
+          <w:sz w:val="18"/>
+          <w:szCs w:val="18"/>
+        </w:rPr>
+        <w:t>@</w:t>
+      </w:r>
+      <w:r>
+        <w:rPr>
+          <w:rFonts w:ascii="Menlo" w:hAnsi="Menlo" w:cs="Menlo"/>
+          <w:color w:val="CCCCCC"/>
+          <w:sz w:val="18"/>
+          <w:szCs w:val="18"/>
+        </w:rPr>
+        <w:t xml:space="preserve">echo "-- Generated </w:t>
+      </w:r>
+      <w:proofErr w:type="spellStart"/>
+      <w:r>
+        <w:rPr>
+          <w:rFonts w:ascii="Menlo" w:hAnsi="Menlo" w:cs="Menlo"/>
+          <w:color w:val="CCCCCC"/>
+          <w:sz w:val="18"/>
+          <w:szCs w:val="18"/>
+        </w:rPr>
+        <w:t>MinIO</w:t>
+      </w:r>
+      <w:proofErr w:type="spellEnd"/>
+      <w:r>
+        <w:rPr>
+          <w:rFonts w:ascii="Menlo" w:hAnsi="Menlo" w:cs="Menlo"/>
+          <w:color w:val="CCCCCC"/>
+          <w:sz w:val="18"/>
+          <w:szCs w:val="18"/>
+        </w:rPr>
+        <w:t xml:space="preserve">/S3 </w:t>
+      </w:r>
+      <w:proofErr w:type="spellStart"/>
+      <w:r>
+        <w:rPr>
+          <w:rFonts w:ascii="Menlo" w:hAnsi="Menlo" w:cs="Menlo"/>
+          <w:color w:val="CCCCCC"/>
+          <w:sz w:val="18"/>
+          <w:szCs w:val="18"/>
+        </w:rPr>
+        <w:t>master.sql</w:t>
+      </w:r>
+      <w:proofErr w:type="spellEnd"/>
+      <w:r>
+        <w:rPr>
+          <w:rFonts w:ascii="Menlo" w:hAnsi="Menlo" w:cs="Menlo"/>
+          <w:color w:val="CCCCCC"/>
+          <w:sz w:val="18"/>
+          <w:szCs w:val="18"/>
+        </w:rPr>
+        <w:t>" &gt; ./</w:t>
+      </w:r>
+      <w:proofErr w:type="spellStart"/>
+      <w:r>
+        <w:rPr>
+          <w:rFonts w:ascii="Menlo" w:hAnsi="Menlo" w:cs="Menlo"/>
+          <w:color w:val="CCCCCC"/>
+          <w:sz w:val="18"/>
+          <w:szCs w:val="18"/>
+        </w:rPr>
+        <w:t>creFlinkFlows</w:t>
+      </w:r>
+      <w:proofErr w:type="spellEnd"/>
+      <w:r>
+        <w:rPr>
+          <w:rFonts w:ascii="Menlo" w:hAnsi="Menlo" w:cs="Menlo"/>
+          <w:color w:val="CCCCCC"/>
+          <w:sz w:val="18"/>
+          <w:szCs w:val="18"/>
+        </w:rPr>
+        <w:t>/</w:t>
+      </w:r>
+      <w:proofErr w:type="spellStart"/>
+      <w:r>
+        <w:rPr>
+          <w:rFonts w:ascii="Menlo" w:hAnsi="Menlo" w:cs="Menlo"/>
+          <w:color w:val="CCCCCC"/>
+          <w:sz w:val="18"/>
+          <w:szCs w:val="18"/>
+        </w:rPr>
+        <w:t>master.sql</w:t>
+      </w:r>
+      <w:proofErr w:type="spellEnd"/>
+    </w:p>
+    <w:p>
+      <w:pPr>
+        <w:shd w:val="clear" w:color="auto" w:fill="1F1F1F"/>
+        <w:spacing w:line="270" w:lineRule="atLeast"/>
+        <w:rPr>
+          <w:rFonts w:ascii="Menlo" w:hAnsi="Menlo" w:cs="Menlo"/>
+          <w:color w:val="CCCCCC"/>
+          <w:sz w:val="18"/>
+          <w:szCs w:val="18"/>
+        </w:rPr>
+      </w:pPr>
+      <w:r>
+        <w:rPr>
+          <w:rFonts w:ascii="Menlo" w:hAnsi="Menlo" w:cs="Menlo"/>
+          <w:color w:val="CCCCCC"/>
+          <w:sz w:val="18"/>
+          <w:szCs w:val="18"/>
+        </w:rPr>
+        <w:t xml:space="preserve">    </w:t>
+      </w:r>
+      <w:r>
+        <w:rPr>
+          <w:rFonts w:ascii="Menlo" w:hAnsi="Menlo" w:cs="Menlo"/>
+          <w:color w:val="C586C0"/>
+          <w:sz w:val="18"/>
+          <w:szCs w:val="18"/>
+        </w:rPr>
+        <w:t>@</w:t>
+      </w:r>
+      <w:r>
+        <w:rPr>
+          <w:rFonts w:ascii="Menlo" w:hAnsi="Menlo" w:cs="Menlo"/>
+          <w:color w:val="CCCCCC"/>
+          <w:sz w:val="18"/>
+          <w:szCs w:val="18"/>
+        </w:rPr>
+        <w:t>cat ./</w:t>
+      </w:r>
+      <w:proofErr w:type="spellStart"/>
+      <w:r>
+        <w:rPr>
+          <w:rFonts w:ascii="Menlo" w:hAnsi="Menlo" w:cs="Menlo"/>
+          <w:color w:val="CCCCCC"/>
+          <w:sz w:val="18"/>
+          <w:szCs w:val="18"/>
+        </w:rPr>
+        <w:t>creFlinkFlows</w:t>
+      </w:r>
+      <w:proofErr w:type="spellEnd"/>
+      <w:r>
+        <w:rPr>
+          <w:rFonts w:ascii="Menlo" w:hAnsi="Menlo" w:cs="Menlo"/>
+          <w:color w:val="CCCCCC"/>
+          <w:sz w:val="18"/>
+          <w:szCs w:val="18"/>
+        </w:rPr>
+        <w:t>/scripts/1.1.creCat.sql &gt;&gt; ./</w:t>
+      </w:r>
+      <w:proofErr w:type="spellStart"/>
+      <w:r>
+        <w:rPr>
+          <w:rFonts w:ascii="Menlo" w:hAnsi="Menlo" w:cs="Menlo"/>
+          <w:color w:val="CCCCCC"/>
+          <w:sz w:val="18"/>
+          <w:szCs w:val="18"/>
+        </w:rPr>
+        <w:t>creFlinkFlows</w:t>
+      </w:r>
+      <w:proofErr w:type="spellEnd"/>
+      <w:r>
+        <w:rPr>
+          <w:rFonts w:ascii="Menlo" w:hAnsi="Menlo" w:cs="Menlo"/>
+          <w:color w:val="CCCCCC"/>
+          <w:sz w:val="18"/>
+          <w:szCs w:val="18"/>
+        </w:rPr>
+        <w:t>/</w:t>
+      </w:r>
+      <w:proofErr w:type="spellStart"/>
+      <w:r>
+        <w:rPr>
+          <w:rFonts w:ascii="Menlo" w:hAnsi="Menlo" w:cs="Menlo"/>
+          <w:color w:val="CCCCCC"/>
+          <w:sz w:val="18"/>
+          <w:szCs w:val="18"/>
+        </w:rPr>
+        <w:t>master.sql</w:t>
+      </w:r>
+      <w:proofErr w:type="spellEnd"/>
+    </w:p>
+    <w:p>
+      <w:pPr>
+        <w:shd w:val="clear" w:color="auto" w:fill="1F1F1F"/>
+        <w:spacing w:line="270" w:lineRule="atLeast"/>
+        <w:rPr>
+          <w:rFonts w:ascii="Menlo" w:hAnsi="Menlo" w:cs="Menlo"/>
+          <w:color w:val="CCCCCC"/>
+          <w:sz w:val="18"/>
+          <w:szCs w:val="18"/>
+        </w:rPr>
+      </w:pPr>
+      <w:r>
+        <w:rPr>
+          <w:rFonts w:ascii="Menlo" w:hAnsi="Menlo" w:cs="Menlo"/>
+          <w:color w:val="CCCCCC"/>
+          <w:sz w:val="18"/>
+          <w:szCs w:val="18"/>
+        </w:rPr>
+        <w:t xml:space="preserve">    </w:t>
+      </w:r>
+      <w:r>
+        <w:rPr>
+          <w:rFonts w:ascii="Menlo" w:hAnsi="Menlo" w:cs="Menlo"/>
+          <w:color w:val="C586C0"/>
+          <w:sz w:val="18"/>
+          <w:szCs w:val="18"/>
+        </w:rPr>
+        <w:t>@</w:t>
+      </w:r>
+      <w:r>
+        <w:rPr>
+          <w:rFonts w:ascii="Menlo" w:hAnsi="Menlo" w:cs="Menlo"/>
+          <w:color w:val="CCCCCC"/>
+          <w:sz w:val="18"/>
+          <w:szCs w:val="18"/>
+        </w:rPr>
+        <w:t>cat ./</w:t>
+      </w:r>
+      <w:proofErr w:type="spellStart"/>
+      <w:r>
+        <w:rPr>
+          <w:rFonts w:ascii="Menlo" w:hAnsi="Menlo" w:cs="Menlo"/>
+          <w:color w:val="CCCCCC"/>
+          <w:sz w:val="18"/>
+          <w:szCs w:val="18"/>
+        </w:rPr>
+        <w:t>creFlinkFlows</w:t>
+      </w:r>
+      <w:proofErr w:type="spellEnd"/>
+      <w:r>
+        <w:rPr>
+          <w:rFonts w:ascii="Menlo" w:hAnsi="Menlo" w:cs="Menlo"/>
+          <w:color w:val="CCCCCC"/>
+          <w:sz w:val="18"/>
+          <w:szCs w:val="18"/>
+        </w:rPr>
+        <w:t>/scripts/3.1.creTargetFinflow.sql &gt;&gt; ./</w:t>
+      </w:r>
+      <w:proofErr w:type="spellStart"/>
+      <w:r>
+        <w:rPr>
+          <w:rFonts w:ascii="Menlo" w:hAnsi="Menlo" w:cs="Menlo"/>
+          <w:color w:val="CCCCCC"/>
+          <w:sz w:val="18"/>
+          <w:szCs w:val="18"/>
+        </w:rPr>
+        <w:t>creFlinkFlows</w:t>
+      </w:r>
+      <w:proofErr w:type="spellEnd"/>
+      <w:r>
+        <w:rPr>
+          <w:rFonts w:ascii="Menlo" w:hAnsi="Menlo" w:cs="Menlo"/>
+          <w:color w:val="CCCCCC"/>
+          <w:sz w:val="18"/>
+          <w:szCs w:val="18"/>
+        </w:rPr>
+        <w:t>/</w:t>
+      </w:r>
+      <w:proofErr w:type="spellStart"/>
+      <w:r>
+        <w:rPr>
+          <w:rFonts w:ascii="Menlo" w:hAnsi="Menlo" w:cs="Menlo"/>
+          <w:color w:val="CCCCCC"/>
+          <w:sz w:val="18"/>
+          <w:szCs w:val="18"/>
+        </w:rPr>
+        <w:t>master.sql</w:t>
+      </w:r>
+      <w:proofErr w:type="spellEnd"/>
+    </w:p>
+    <w:p>
+      <w:pPr>
+        <w:shd w:val="clear" w:color="auto" w:fill="1F1F1F"/>
+        <w:spacing w:line="270" w:lineRule="atLeast"/>
+        <w:rPr>
+          <w:rFonts w:ascii="Menlo" w:hAnsi="Menlo" w:cs="Menlo"/>
+          <w:color w:val="CCCCCC"/>
+          <w:sz w:val="18"/>
+          <w:szCs w:val="18"/>
+        </w:rPr>
+      </w:pPr>
+      <w:r>
+        <w:rPr>
+          <w:rFonts w:ascii="Menlo" w:hAnsi="Menlo" w:cs="Menlo"/>
+          <w:color w:val="CCCCCC"/>
+          <w:sz w:val="18"/>
+          <w:szCs w:val="18"/>
+        </w:rPr>
+        <w:t xml:space="preserve">    </w:t>
+      </w:r>
+      <w:r>
+        <w:rPr>
+          <w:rFonts w:ascii="Menlo" w:hAnsi="Menlo" w:cs="Menlo"/>
+          <w:color w:val="C586C0"/>
+          <w:sz w:val="18"/>
+          <w:szCs w:val="18"/>
+        </w:rPr>
+        <w:t>@</w:t>
+      </w:r>
+      <w:r>
+        <w:rPr>
+          <w:rFonts w:ascii="Menlo" w:hAnsi="Menlo" w:cs="Menlo"/>
+          <w:color w:val="CCCCCC"/>
+          <w:sz w:val="18"/>
+          <w:szCs w:val="18"/>
+        </w:rPr>
+        <w:t>cat ./</w:t>
+      </w:r>
+      <w:proofErr w:type="spellStart"/>
+      <w:r>
+        <w:rPr>
+          <w:rFonts w:ascii="Menlo" w:hAnsi="Menlo" w:cs="Menlo"/>
+          <w:color w:val="CCCCCC"/>
+          <w:sz w:val="18"/>
+          <w:szCs w:val="18"/>
+        </w:rPr>
+        <w:t>creFlinkFlows</w:t>
+      </w:r>
+      <w:proofErr w:type="spellEnd"/>
+      <w:r>
+        <w:rPr>
+          <w:rFonts w:ascii="Menlo" w:hAnsi="Menlo" w:cs="Menlo"/>
+          <w:color w:val="CCCCCC"/>
+          <w:sz w:val="18"/>
+          <w:szCs w:val="18"/>
+        </w:rPr>
+        <w:t>/scripts/3.2.creTargetCmplx.sql &gt;&gt; ./</w:t>
+      </w:r>
+      <w:proofErr w:type="spellStart"/>
+      <w:r>
+        <w:rPr>
+          <w:rFonts w:ascii="Menlo" w:hAnsi="Menlo" w:cs="Menlo"/>
+          <w:color w:val="CCCCCC"/>
+          <w:sz w:val="18"/>
+          <w:szCs w:val="18"/>
+        </w:rPr>
+        <w:t>creFlinkFlows</w:t>
+      </w:r>
+      <w:proofErr w:type="spellEnd"/>
+      <w:r>
+        <w:rPr>
+          <w:rFonts w:ascii="Menlo" w:hAnsi="Menlo" w:cs="Menlo"/>
+          <w:color w:val="CCCCCC"/>
+          <w:sz w:val="18"/>
+          <w:szCs w:val="18"/>
+        </w:rPr>
+        <w:t>/</w:t>
+      </w:r>
+      <w:proofErr w:type="spellStart"/>
+      <w:r>
+        <w:rPr>
+          <w:rFonts w:ascii="Menlo" w:hAnsi="Menlo" w:cs="Menlo"/>
+          <w:color w:val="CCCCCC"/>
+          <w:sz w:val="18"/>
+          <w:szCs w:val="18"/>
+        </w:rPr>
+        <w:t>master.sql</w:t>
+      </w:r>
+      <w:proofErr w:type="spellEnd"/>
+    </w:p>
+    <w:p>
+      <w:pPr>
+        <w:shd w:val="clear" w:color="auto" w:fill="1F1F1F"/>
+        <w:spacing w:line="270" w:lineRule="atLeast"/>
+        <w:rPr>
+          <w:rFonts w:ascii="Menlo" w:hAnsi="Menlo" w:cs="Menlo"/>
+          <w:color w:val="CCCCCC"/>
+          <w:sz w:val="18"/>
+          <w:szCs w:val="18"/>
+        </w:rPr>
+      </w:pPr>
+      <w:r>
+        <w:rPr>
+          <w:rFonts w:ascii="Menlo" w:hAnsi="Menlo" w:cs="Menlo"/>
+          <w:color w:val="CCCCCC"/>
+          <w:sz w:val="18"/>
+          <w:szCs w:val="18"/>
+        </w:rPr>
+        <w:t xml:space="preserve">    </w:t>
+      </w:r>
+      <w:r>
+        <w:rPr>
+          <w:rFonts w:ascii="Menlo" w:hAnsi="Menlo" w:cs="Menlo"/>
+          <w:color w:val="C586C0"/>
+          <w:sz w:val="18"/>
+          <w:szCs w:val="18"/>
+        </w:rPr>
+        <w:t>@</w:t>
+      </w:r>
+      <w:r>
+        <w:rPr>
+          <w:rFonts w:ascii="Menlo" w:hAnsi="Menlo" w:cs="Menlo"/>
+          <w:color w:val="CCCCCC"/>
+          <w:sz w:val="18"/>
+          <w:szCs w:val="18"/>
+        </w:rPr>
+        <w:t>echo "</w:t>
+      </w:r>
+      <w:r>
+        <w:rPr>
+          <w:rFonts w:ascii="Apple Color Emoji" w:hAnsi="Apple Color Emoji" w:cs="Apple Color Emoji"/>
+          <w:color w:val="CCCCCC"/>
+          <w:sz w:val="18"/>
+          <w:szCs w:val="18"/>
+        </w:rPr>
+        <w:t>✅</w:t>
+      </w:r>
+      <w:r>
+        <w:rPr>
+          <w:rFonts w:ascii="Menlo" w:hAnsi="Menlo" w:cs="Menlo"/>
+          <w:color w:val="CCCCCC"/>
+          <w:sz w:val="18"/>
+          <w:szCs w:val="18"/>
+        </w:rPr>
+        <w:t xml:space="preserve"> </w:t>
+      </w:r>
+      <w:proofErr w:type="spellStart"/>
+      <w:r>
+        <w:rPr>
+          <w:rFonts w:ascii="Menlo" w:hAnsi="Menlo" w:cs="Menlo"/>
+          <w:color w:val="CCCCCC"/>
+          <w:sz w:val="18"/>
+          <w:szCs w:val="18"/>
+        </w:rPr>
+        <w:t>master.sql</w:t>
+      </w:r>
+      <w:proofErr w:type="spellEnd"/>
+      <w:r>
+        <w:rPr>
+          <w:rFonts w:ascii="Menlo" w:hAnsi="Menlo" w:cs="Menlo"/>
+          <w:color w:val="CCCCCC"/>
+          <w:sz w:val="18"/>
+          <w:szCs w:val="18"/>
+        </w:rPr>
+        <w:t xml:space="preserve"> for </w:t>
+      </w:r>
+      <w:proofErr w:type="spellStart"/>
+      <w:r>
+        <w:rPr>
+          <w:rFonts w:ascii="Menlo" w:hAnsi="Menlo" w:cs="Menlo"/>
+          <w:color w:val="CCCCCC"/>
+          <w:sz w:val="18"/>
+          <w:szCs w:val="18"/>
+        </w:rPr>
+        <w:t>MinIO</w:t>
+      </w:r>
+      <w:proofErr w:type="spellEnd"/>
+      <w:r>
+        <w:rPr>
+          <w:rFonts w:ascii="Menlo" w:hAnsi="Menlo" w:cs="Menlo"/>
+          <w:color w:val="CCCCCC"/>
+          <w:sz w:val="18"/>
+          <w:szCs w:val="18"/>
+        </w:rPr>
+        <w:t>/S3 generated"</w:t>
+      </w:r>
+    </w:p>
+    <w:p>
+      <w:pPr>
+        <w:shd w:val="clear" w:color="auto" w:fill="1F1F1F"/>
+        <w:spacing w:line="270" w:lineRule="atLeast"/>
+        <w:rPr>
+          <w:rFonts w:ascii="Menlo" w:hAnsi="Menlo" w:cs="Menlo"/>
+          <w:color w:val="CCCCCC"/>
+          <w:sz w:val="18"/>
+          <w:szCs w:val="18"/>
+        </w:rPr>
+      </w:pPr>
+    </w:p>
+    <w:p>
+      <w:pPr>
+        <w:shd w:val="clear" w:color="auto" w:fill="1F1F1F"/>
+        <w:spacing w:line="270" w:lineRule="atLeast"/>
+        <w:rPr>
+          <w:rFonts w:ascii="Menlo" w:hAnsi="Menlo" w:cs="Menlo"/>
+          <w:color w:val="CCCCCC"/>
+          <w:sz w:val="18"/>
+          <w:szCs w:val="18"/>
+        </w:rPr>
+      </w:pPr>
+      <w:r>
+        <w:rPr>
+          <w:rFonts w:ascii="Menlo" w:hAnsi="Menlo" w:cs="Menlo"/>
+          <w:color w:val="DCDCAA"/>
+          <w:sz w:val="18"/>
+          <w:szCs w:val="18"/>
+        </w:rPr>
+        <w:t>deploy</w:t>
+      </w:r>
+      <w:r>
+        <w:rPr>
+          <w:rFonts w:ascii="Menlo" w:hAnsi="Menlo" w:cs="Menlo"/>
+          <w:color w:val="CCCCCC"/>
+          <w:sz w:val="18"/>
+          <w:szCs w:val="18"/>
+        </w:rPr>
+        <w:t>: master</w:t>
+      </w:r>
+    </w:p>
+    <w:p>
+      <w:pPr>
+        <w:shd w:val="clear" w:color="auto" w:fill="1F1F1F"/>
+        <w:spacing w:line="270" w:lineRule="atLeast"/>
+        <w:rPr>
+          <w:rFonts w:ascii="Menlo" w:hAnsi="Menlo" w:cs="Menlo"/>
+          <w:color w:val="CCCCCC"/>
+          <w:sz w:val="18"/>
+          <w:szCs w:val="18"/>
+        </w:rPr>
+      </w:pPr>
+      <w:r>
+        <w:rPr>
+          <w:rFonts w:ascii="Menlo" w:hAnsi="Menlo" w:cs="Menlo"/>
+          <w:color w:val="CCCCCC"/>
+          <w:sz w:val="18"/>
+          <w:szCs w:val="18"/>
+        </w:rPr>
+        <w:t xml:space="preserve">    </w:t>
+      </w:r>
+      <w:r>
+        <w:rPr>
+          <w:rFonts w:ascii="Menlo" w:hAnsi="Menlo" w:cs="Menlo"/>
+          <w:color w:val="C586C0"/>
+          <w:sz w:val="18"/>
+          <w:szCs w:val="18"/>
+        </w:rPr>
+        <w:t>@</w:t>
+      </w:r>
+      <w:r>
+        <w:rPr>
+          <w:rFonts w:ascii="Menlo" w:hAnsi="Menlo" w:cs="Menlo"/>
+          <w:color w:val="CCCCCC"/>
+          <w:sz w:val="18"/>
+          <w:szCs w:val="18"/>
+        </w:rPr>
+        <w:t xml:space="preserve">echo "Deploying Paimon based </w:t>
+      </w:r>
+      <w:proofErr w:type="spellStart"/>
+      <w:r>
+        <w:rPr>
+          <w:rFonts w:ascii="Menlo" w:hAnsi="Menlo" w:cs="Menlo"/>
+          <w:color w:val="CCCCCC"/>
+          <w:sz w:val="18"/>
+          <w:szCs w:val="18"/>
+        </w:rPr>
+        <w:t>Catalog</w:t>
+      </w:r>
+      <w:proofErr w:type="spellEnd"/>
+      <w:r>
+        <w:rPr>
+          <w:rFonts w:ascii="Menlo" w:hAnsi="Menlo" w:cs="Menlo"/>
+          <w:color w:val="CCCCCC"/>
+          <w:sz w:val="18"/>
+          <w:szCs w:val="18"/>
+        </w:rPr>
+        <w:t xml:space="preserve"> with </w:t>
+      </w:r>
+      <w:proofErr w:type="spellStart"/>
+      <w:r>
+        <w:rPr>
+          <w:rFonts w:ascii="Menlo" w:hAnsi="Menlo" w:cs="Menlo"/>
+          <w:color w:val="CCCCCC"/>
+          <w:sz w:val="18"/>
+          <w:szCs w:val="18"/>
+        </w:rPr>
+        <w:t>MinIO</w:t>
+      </w:r>
+      <w:proofErr w:type="spellEnd"/>
+      <w:r>
+        <w:rPr>
+          <w:rFonts w:ascii="Menlo" w:hAnsi="Menlo" w:cs="Menlo"/>
+          <w:color w:val="CCCCCC"/>
+          <w:sz w:val="18"/>
+          <w:szCs w:val="18"/>
+        </w:rPr>
+        <w:t>/S3 Storage..."</w:t>
+      </w:r>
+    </w:p>
+    <w:p>
+      <w:pPr>
+        <w:shd w:val="clear" w:color="auto" w:fill="1F1F1F"/>
+        <w:spacing w:line="270" w:lineRule="atLeast"/>
+        <w:rPr>
+          <w:rFonts w:ascii="Menlo" w:hAnsi="Menlo" w:cs="Menlo"/>
+          <w:color w:val="CCCCCC"/>
+          <w:sz w:val="18"/>
+          <w:szCs w:val="18"/>
+        </w:rPr>
+      </w:pPr>
+      <w:r>
+        <w:rPr>
+          <w:rFonts w:ascii="Menlo" w:hAnsi="Menlo" w:cs="Menlo"/>
+          <w:color w:val="CCCCCC"/>
+          <w:sz w:val="18"/>
+          <w:szCs w:val="18"/>
+        </w:rPr>
+        <w:t xml:space="preserve">    docker compose exec --interactive --</w:t>
+      </w:r>
+      <w:proofErr w:type="spellStart"/>
+      <w:r>
+        <w:rPr>
+          <w:rFonts w:ascii="Menlo" w:hAnsi="Menlo" w:cs="Menlo"/>
+          <w:color w:val="CCCCCC"/>
+          <w:sz w:val="18"/>
+          <w:szCs w:val="18"/>
+        </w:rPr>
+        <w:t>tty</w:t>
+      </w:r>
+      <w:proofErr w:type="spellEnd"/>
+      <w:r>
+        <w:rPr>
+          <w:rFonts w:ascii="Menlo" w:hAnsi="Menlo" w:cs="Menlo"/>
+          <w:color w:val="CCCCCC"/>
+          <w:sz w:val="18"/>
+          <w:szCs w:val="18"/>
+        </w:rPr>
+        <w:t xml:space="preserve"> </w:t>
+      </w:r>
+      <w:proofErr w:type="spellStart"/>
+      <w:r>
+        <w:rPr>
+          <w:rFonts w:ascii="Menlo" w:hAnsi="Menlo" w:cs="Menlo"/>
+          <w:color w:val="CCCCCC"/>
+          <w:sz w:val="18"/>
+          <w:szCs w:val="18"/>
+        </w:rPr>
+        <w:t>jobmanager</w:t>
+      </w:r>
+      <w:proofErr w:type="spellEnd"/>
+      <w:r>
+        <w:rPr>
+          <w:rFonts w:ascii="Menlo" w:hAnsi="Menlo" w:cs="Menlo"/>
+          <w:color w:val="CCCCCC"/>
+          <w:sz w:val="18"/>
+          <w:szCs w:val="18"/>
+        </w:rPr>
+        <w:t xml:space="preserve"> /opt/flink/bin/sql-client.sh -f /</w:t>
+      </w:r>
+      <w:proofErr w:type="spellStart"/>
+      <w:r>
+        <w:rPr>
+          <w:rFonts w:ascii="Menlo" w:hAnsi="Menlo" w:cs="Menlo"/>
+          <w:color w:val="CCCCCC"/>
+          <w:sz w:val="18"/>
+          <w:szCs w:val="18"/>
+        </w:rPr>
+        <w:t>creFlinkFlows</w:t>
+      </w:r>
+      <w:proofErr w:type="spellEnd"/>
+      <w:r>
+        <w:rPr>
+          <w:rFonts w:ascii="Menlo" w:hAnsi="Menlo" w:cs="Menlo"/>
+          <w:color w:val="CCCCCC"/>
+          <w:sz w:val="18"/>
+          <w:szCs w:val="18"/>
+        </w:rPr>
+        <w:t>/</w:t>
+      </w:r>
+      <w:proofErr w:type="spellStart"/>
+      <w:r>
+        <w:rPr>
+          <w:rFonts w:ascii="Menlo" w:hAnsi="Menlo" w:cs="Menlo"/>
+          <w:color w:val="CCCCCC"/>
+          <w:sz w:val="18"/>
+          <w:szCs w:val="18"/>
+        </w:rPr>
+        <w:t>master.sql</w:t>
+      </w:r>
+      <w:proofErr w:type="spellEnd"/>
+    </w:p>
+    <w:p>
+      <w:pPr>
+        <w:pStyle w:val="graf"/>
+        <w:rPr>
+          <w:color w:val="000000"/>
+        </w:rPr>
+      </w:pPr>
+      <w:r>
+        <w:rPr>
+          <w:rStyle w:val="Strong"/>
+          <w:rFonts w:eastAsiaTheme="majorEastAsia"/>
+          <w:color w:val="000000"/>
+        </w:rPr>
+        <w:t>File</w:t>
+      </w:r>
+      <w:r>
+        <w:rPr>
+          <w:rStyle w:val="Strong"/>
+          <w:rFonts w:eastAsiaTheme="majorEastAsia"/>
+          <w:color w:val="000000"/>
+        </w:rPr>
+        <w:t xml:space="preserve"> </w:t>
+      </w:r>
+      <w:r>
+        <w:rPr>
+          <w:rStyle w:val="Strong"/>
+          <w:rFonts w:eastAsiaTheme="majorEastAsia"/>
+          <w:color w:val="000000"/>
+        </w:rPr>
+        <w:t>System based deployment</w:t>
+      </w:r>
+    </w:p>
+    <w:p>
+      <w:pPr>
+        <w:shd w:val="clear" w:color="auto" w:fill="1F1F1F"/>
+        <w:spacing w:line="270" w:lineRule="atLeast"/>
+        <w:rPr>
+          <w:rFonts w:ascii="Menlo" w:hAnsi="Menlo" w:cs="Menlo"/>
+          <w:color w:val="CCCCCC"/>
+          <w:sz w:val="18"/>
+          <w:szCs w:val="18"/>
+        </w:rPr>
+      </w:pPr>
+      <w:r>
+        <w:rPr>
+          <w:rFonts w:ascii="Menlo" w:hAnsi="Menlo" w:cs="Menlo"/>
+          <w:color w:val="6A9955"/>
+          <w:sz w:val="18"/>
+          <w:szCs w:val="18"/>
+        </w:rPr>
+        <w:t># File System based</w:t>
+      </w:r>
+    </w:p>
+    <w:p>
+      <w:pPr>
+        <w:shd w:val="clear" w:color="auto" w:fill="1F1F1F"/>
+        <w:spacing w:line="270" w:lineRule="atLeast"/>
+        <w:rPr>
+          <w:rFonts w:ascii="Menlo" w:hAnsi="Menlo" w:cs="Menlo"/>
+          <w:color w:val="CCCCCC"/>
+          <w:sz w:val="18"/>
+          <w:szCs w:val="18"/>
+        </w:rPr>
+      </w:pPr>
+      <w:r>
+        <w:rPr>
+          <w:rFonts w:ascii="Menlo" w:hAnsi="Menlo" w:cs="Menlo"/>
+          <w:color w:val="DCDCAA"/>
+          <w:sz w:val="18"/>
+          <w:szCs w:val="18"/>
+        </w:rPr>
+        <w:t>master-fs</w:t>
+      </w:r>
+      <w:r>
+        <w:rPr>
+          <w:rFonts w:ascii="Menlo" w:hAnsi="Menlo" w:cs="Menlo"/>
+          <w:color w:val="CCCCCC"/>
+          <w:sz w:val="18"/>
+          <w:szCs w:val="18"/>
+        </w:rPr>
+        <w:t>:</w:t>
+      </w:r>
+    </w:p>
+    <w:p>
+      <w:pPr>
+        <w:shd w:val="clear" w:color="auto" w:fill="1F1F1F"/>
+        <w:spacing w:line="270" w:lineRule="atLeast"/>
+        <w:rPr>
+          <w:rFonts w:ascii="Menlo" w:hAnsi="Menlo" w:cs="Menlo"/>
+          <w:color w:val="CCCCCC"/>
+          <w:sz w:val="18"/>
+          <w:szCs w:val="18"/>
+        </w:rPr>
+      </w:pPr>
+      <w:r>
+        <w:rPr>
+          <w:rFonts w:ascii="Menlo" w:hAnsi="Menlo" w:cs="Menlo"/>
+          <w:color w:val="CCCCCC"/>
+          <w:sz w:val="18"/>
+          <w:szCs w:val="18"/>
+        </w:rPr>
+        <w:t xml:space="preserve">    </w:t>
+      </w:r>
+      <w:r>
+        <w:rPr>
+          <w:rFonts w:ascii="Menlo" w:hAnsi="Menlo" w:cs="Menlo"/>
+          <w:color w:val="C586C0"/>
+          <w:sz w:val="18"/>
+          <w:szCs w:val="18"/>
+        </w:rPr>
+        <w:t>@</w:t>
+      </w:r>
+      <w:r>
+        <w:rPr>
+          <w:rFonts w:ascii="Menlo" w:hAnsi="Menlo" w:cs="Menlo"/>
+          <w:color w:val="CCCCCC"/>
+          <w:sz w:val="18"/>
+          <w:szCs w:val="18"/>
+        </w:rPr>
+        <w:t xml:space="preserve">echo "-- Generated fs </w:t>
+      </w:r>
+      <w:proofErr w:type="spellStart"/>
+      <w:r>
+        <w:rPr>
+          <w:rFonts w:ascii="Menlo" w:hAnsi="Menlo" w:cs="Menlo"/>
+          <w:color w:val="CCCCCC"/>
+          <w:sz w:val="18"/>
+          <w:szCs w:val="18"/>
+        </w:rPr>
+        <w:t>master.sql</w:t>
+      </w:r>
+      <w:proofErr w:type="spellEnd"/>
+      <w:r>
+        <w:rPr>
+          <w:rFonts w:ascii="Menlo" w:hAnsi="Menlo" w:cs="Menlo"/>
+          <w:color w:val="CCCCCC"/>
+          <w:sz w:val="18"/>
+          <w:szCs w:val="18"/>
+        </w:rPr>
+        <w:t>" &gt; ./</w:t>
+      </w:r>
+      <w:proofErr w:type="spellStart"/>
+      <w:r>
+        <w:rPr>
+          <w:rFonts w:ascii="Menlo" w:hAnsi="Menlo" w:cs="Menlo"/>
+          <w:color w:val="CCCCCC"/>
+          <w:sz w:val="18"/>
+          <w:szCs w:val="18"/>
+        </w:rPr>
+        <w:t>creFlinkFlows</w:t>
+      </w:r>
+      <w:proofErr w:type="spellEnd"/>
+      <w:r>
+        <w:rPr>
+          <w:rFonts w:ascii="Menlo" w:hAnsi="Menlo" w:cs="Menlo"/>
+          <w:color w:val="CCCCCC"/>
+          <w:sz w:val="18"/>
+          <w:szCs w:val="18"/>
+        </w:rPr>
+        <w:t>/master-</w:t>
+      </w:r>
+      <w:proofErr w:type="spellStart"/>
+      <w:r>
+        <w:rPr>
+          <w:rFonts w:ascii="Menlo" w:hAnsi="Menlo" w:cs="Menlo"/>
+          <w:color w:val="CCCCCC"/>
+          <w:sz w:val="18"/>
+          <w:szCs w:val="18"/>
+        </w:rPr>
+        <w:t>fs.sql</w:t>
+      </w:r>
+      <w:proofErr w:type="spellEnd"/>
+    </w:p>
+    <w:p>
+      <w:pPr>
+        <w:shd w:val="clear" w:color="auto" w:fill="1F1F1F"/>
+        <w:spacing w:line="270" w:lineRule="atLeast"/>
+        <w:rPr>
+          <w:rFonts w:ascii="Menlo" w:hAnsi="Menlo" w:cs="Menlo"/>
+          <w:color w:val="CCCCCC"/>
+          <w:sz w:val="18"/>
+          <w:szCs w:val="18"/>
+        </w:rPr>
+      </w:pPr>
+      <w:r>
+        <w:rPr>
+          <w:rFonts w:ascii="Menlo" w:hAnsi="Menlo" w:cs="Menlo"/>
+          <w:color w:val="CCCCCC"/>
+          <w:sz w:val="18"/>
+          <w:szCs w:val="18"/>
+        </w:rPr>
+        <w:t xml:space="preserve">    </w:t>
+      </w:r>
+      <w:r>
+        <w:rPr>
+          <w:rFonts w:ascii="Menlo" w:hAnsi="Menlo" w:cs="Menlo"/>
+          <w:color w:val="C586C0"/>
+          <w:sz w:val="18"/>
+          <w:szCs w:val="18"/>
+        </w:rPr>
+        <w:t>@</w:t>
+      </w:r>
+      <w:r>
+        <w:rPr>
+          <w:rFonts w:ascii="Menlo" w:hAnsi="Menlo" w:cs="Menlo"/>
+          <w:color w:val="CCCCCC"/>
+          <w:sz w:val="18"/>
+          <w:szCs w:val="18"/>
+        </w:rPr>
+        <w:t>cat ./</w:t>
+      </w:r>
+      <w:proofErr w:type="spellStart"/>
+      <w:r>
+        <w:rPr>
+          <w:rFonts w:ascii="Menlo" w:hAnsi="Menlo" w:cs="Menlo"/>
+          <w:color w:val="CCCCCC"/>
+          <w:sz w:val="18"/>
+          <w:szCs w:val="18"/>
+        </w:rPr>
+        <w:t>creFlinkFlows</w:t>
+      </w:r>
+      <w:proofErr w:type="spellEnd"/>
+      <w:r>
+        <w:rPr>
+          <w:rFonts w:ascii="Menlo" w:hAnsi="Menlo" w:cs="Menlo"/>
+          <w:color w:val="CCCCCC"/>
+          <w:sz w:val="18"/>
+          <w:szCs w:val="18"/>
+        </w:rPr>
+        <w:t>/scripts/1.1.creCat-fs.sql &gt;&gt; ./</w:t>
+      </w:r>
+      <w:proofErr w:type="spellStart"/>
+      <w:r>
+        <w:rPr>
+          <w:rFonts w:ascii="Menlo" w:hAnsi="Menlo" w:cs="Menlo"/>
+          <w:color w:val="CCCCCC"/>
+          <w:sz w:val="18"/>
+          <w:szCs w:val="18"/>
+        </w:rPr>
+        <w:t>creFlinkFlows</w:t>
+      </w:r>
+      <w:proofErr w:type="spellEnd"/>
+      <w:r>
+        <w:rPr>
+          <w:rFonts w:ascii="Menlo" w:hAnsi="Menlo" w:cs="Menlo"/>
+          <w:color w:val="CCCCCC"/>
+          <w:sz w:val="18"/>
+          <w:szCs w:val="18"/>
+        </w:rPr>
+        <w:t>/master-</w:t>
+      </w:r>
+      <w:proofErr w:type="spellStart"/>
+      <w:r>
+        <w:rPr>
+          <w:rFonts w:ascii="Menlo" w:hAnsi="Menlo" w:cs="Menlo"/>
+          <w:color w:val="CCCCCC"/>
+          <w:sz w:val="18"/>
+          <w:szCs w:val="18"/>
+        </w:rPr>
+        <w:t>fs.sql</w:t>
+      </w:r>
+      <w:proofErr w:type="spellEnd"/>
+    </w:p>
+    <w:p>
+      <w:pPr>
+        <w:shd w:val="clear" w:color="auto" w:fill="1F1F1F"/>
+        <w:spacing w:line="270" w:lineRule="atLeast"/>
+        <w:rPr>
+          <w:rFonts w:ascii="Menlo" w:hAnsi="Menlo" w:cs="Menlo"/>
+          <w:color w:val="CCCCCC"/>
+          <w:sz w:val="18"/>
+          <w:szCs w:val="18"/>
+        </w:rPr>
+      </w:pPr>
+      <w:r>
+        <w:rPr>
+          <w:rFonts w:ascii="Menlo" w:hAnsi="Menlo" w:cs="Menlo"/>
+          <w:color w:val="CCCCCC"/>
+          <w:sz w:val="18"/>
+          <w:szCs w:val="18"/>
+        </w:rPr>
+        <w:t xml:space="preserve">    </w:t>
+      </w:r>
+      <w:r>
+        <w:rPr>
+          <w:rFonts w:ascii="Menlo" w:hAnsi="Menlo" w:cs="Menlo"/>
+          <w:color w:val="C586C0"/>
+          <w:sz w:val="18"/>
+          <w:szCs w:val="18"/>
+        </w:rPr>
+        <w:t>@</w:t>
+      </w:r>
+      <w:r>
+        <w:rPr>
+          <w:rFonts w:ascii="Menlo" w:hAnsi="Menlo" w:cs="Menlo"/>
+          <w:color w:val="CCCCCC"/>
+          <w:sz w:val="18"/>
+          <w:szCs w:val="18"/>
+        </w:rPr>
+        <w:t>cat ./</w:t>
+      </w:r>
+      <w:proofErr w:type="spellStart"/>
+      <w:r>
+        <w:rPr>
+          <w:rFonts w:ascii="Menlo" w:hAnsi="Menlo" w:cs="Menlo"/>
+          <w:color w:val="CCCCCC"/>
+          <w:sz w:val="18"/>
+          <w:szCs w:val="18"/>
+        </w:rPr>
+        <w:t>creFlinkFlows</w:t>
+      </w:r>
+      <w:proofErr w:type="spellEnd"/>
+      <w:r>
+        <w:rPr>
+          <w:rFonts w:ascii="Menlo" w:hAnsi="Menlo" w:cs="Menlo"/>
+          <w:color w:val="CCCCCC"/>
+          <w:sz w:val="18"/>
+          <w:szCs w:val="18"/>
+        </w:rPr>
+        <w:t>/scripts/3.1.creTargetFinflow.sql &gt;&gt; ./</w:t>
+      </w:r>
+      <w:proofErr w:type="spellStart"/>
+      <w:r>
+        <w:rPr>
+          <w:rFonts w:ascii="Menlo" w:hAnsi="Menlo" w:cs="Menlo"/>
+          <w:color w:val="CCCCCC"/>
+          <w:sz w:val="18"/>
+          <w:szCs w:val="18"/>
+        </w:rPr>
+        <w:t>creFlinkFlows</w:t>
+      </w:r>
+      <w:proofErr w:type="spellEnd"/>
+      <w:r>
+        <w:rPr>
+          <w:rFonts w:ascii="Menlo" w:hAnsi="Menlo" w:cs="Menlo"/>
+          <w:color w:val="CCCCCC"/>
+          <w:sz w:val="18"/>
+          <w:szCs w:val="18"/>
+        </w:rPr>
+        <w:t>/master-</w:t>
+      </w:r>
+      <w:proofErr w:type="spellStart"/>
+      <w:r>
+        <w:rPr>
+          <w:rFonts w:ascii="Menlo" w:hAnsi="Menlo" w:cs="Menlo"/>
+          <w:color w:val="CCCCCC"/>
+          <w:sz w:val="18"/>
+          <w:szCs w:val="18"/>
+        </w:rPr>
+        <w:t>fs.sql</w:t>
+      </w:r>
+      <w:proofErr w:type="spellEnd"/>
+    </w:p>
+    <w:p>
+      <w:pPr>
+        <w:shd w:val="clear" w:color="auto" w:fill="1F1F1F"/>
+        <w:spacing w:line="270" w:lineRule="atLeast"/>
+        <w:rPr>
+          <w:rFonts w:ascii="Menlo" w:hAnsi="Menlo" w:cs="Menlo"/>
+          <w:color w:val="CCCCCC"/>
+          <w:sz w:val="18"/>
+          <w:szCs w:val="18"/>
+        </w:rPr>
+      </w:pPr>
+      <w:r>
+        <w:rPr>
+          <w:rFonts w:ascii="Menlo" w:hAnsi="Menlo" w:cs="Menlo"/>
+          <w:color w:val="CCCCCC"/>
+          <w:sz w:val="18"/>
+          <w:szCs w:val="18"/>
+        </w:rPr>
+        <w:t xml:space="preserve">    </w:t>
+      </w:r>
+      <w:r>
+        <w:rPr>
+          <w:rFonts w:ascii="Menlo" w:hAnsi="Menlo" w:cs="Menlo"/>
+          <w:color w:val="C586C0"/>
+          <w:sz w:val="18"/>
+          <w:szCs w:val="18"/>
+        </w:rPr>
+        <w:t>@</w:t>
+      </w:r>
+      <w:r>
+        <w:rPr>
+          <w:rFonts w:ascii="Menlo" w:hAnsi="Menlo" w:cs="Menlo"/>
+          <w:color w:val="CCCCCC"/>
+          <w:sz w:val="18"/>
+          <w:szCs w:val="18"/>
+        </w:rPr>
+        <w:t>cat ./</w:t>
+      </w:r>
+      <w:proofErr w:type="spellStart"/>
+      <w:r>
+        <w:rPr>
+          <w:rFonts w:ascii="Menlo" w:hAnsi="Menlo" w:cs="Menlo"/>
+          <w:color w:val="CCCCCC"/>
+          <w:sz w:val="18"/>
+          <w:szCs w:val="18"/>
+        </w:rPr>
+        <w:t>creFlinkFlows</w:t>
+      </w:r>
+      <w:proofErr w:type="spellEnd"/>
+      <w:r>
+        <w:rPr>
+          <w:rFonts w:ascii="Menlo" w:hAnsi="Menlo" w:cs="Menlo"/>
+          <w:color w:val="CCCCCC"/>
+          <w:sz w:val="18"/>
+          <w:szCs w:val="18"/>
+        </w:rPr>
+        <w:t>/scripts/3.2.creTargetCmplx.sql &gt;&gt; ./</w:t>
+      </w:r>
+      <w:proofErr w:type="spellStart"/>
+      <w:r>
+        <w:rPr>
+          <w:rFonts w:ascii="Menlo" w:hAnsi="Menlo" w:cs="Menlo"/>
+          <w:color w:val="CCCCCC"/>
+          <w:sz w:val="18"/>
+          <w:szCs w:val="18"/>
+        </w:rPr>
+        <w:t>creFlinkFlows</w:t>
+      </w:r>
+      <w:proofErr w:type="spellEnd"/>
+      <w:r>
+        <w:rPr>
+          <w:rFonts w:ascii="Menlo" w:hAnsi="Menlo" w:cs="Menlo"/>
+          <w:color w:val="CCCCCC"/>
+          <w:sz w:val="18"/>
+          <w:szCs w:val="18"/>
+        </w:rPr>
+        <w:t>/master-</w:t>
+      </w:r>
+      <w:proofErr w:type="spellStart"/>
+      <w:r>
+        <w:rPr>
+          <w:rFonts w:ascii="Menlo" w:hAnsi="Menlo" w:cs="Menlo"/>
+          <w:color w:val="CCCCCC"/>
+          <w:sz w:val="18"/>
+          <w:szCs w:val="18"/>
+        </w:rPr>
+        <w:t>fs.sql</w:t>
+      </w:r>
+      <w:proofErr w:type="spellEnd"/>
+    </w:p>
+    <w:p>
+      <w:pPr>
+        <w:shd w:val="clear" w:color="auto" w:fill="1F1F1F"/>
+        <w:spacing w:line="270" w:lineRule="atLeast"/>
+        <w:rPr>
+          <w:rFonts w:ascii="Menlo" w:hAnsi="Menlo" w:cs="Menlo"/>
+          <w:color w:val="CCCCCC"/>
+          <w:sz w:val="18"/>
+          <w:szCs w:val="18"/>
+        </w:rPr>
+      </w:pPr>
+    </w:p>
+    <w:p>
+      <w:pPr>
+        <w:shd w:val="clear" w:color="auto" w:fill="1F1F1F"/>
+        <w:spacing w:line="270" w:lineRule="atLeast"/>
+        <w:rPr>
+          <w:rFonts w:ascii="Menlo" w:hAnsi="Menlo" w:cs="Menlo"/>
+          <w:color w:val="CCCCCC"/>
+          <w:sz w:val="18"/>
+          <w:szCs w:val="18"/>
+        </w:rPr>
+      </w:pPr>
+      <w:r>
+        <w:rPr>
+          <w:rFonts w:ascii="Menlo" w:hAnsi="Menlo" w:cs="Menlo"/>
+          <w:color w:val="DCDCAA"/>
+          <w:sz w:val="18"/>
+          <w:szCs w:val="18"/>
+        </w:rPr>
+        <w:lastRenderedPageBreak/>
+        <w:t>deploy-fs</w:t>
+      </w:r>
+      <w:r>
+        <w:rPr>
+          <w:rFonts w:ascii="Menlo" w:hAnsi="Menlo" w:cs="Menlo"/>
+          <w:color w:val="CCCCCC"/>
+          <w:sz w:val="18"/>
+          <w:szCs w:val="18"/>
+        </w:rPr>
+        <w:t>: master-fs</w:t>
+      </w:r>
+    </w:p>
+    <w:p>
+      <w:pPr>
+        <w:shd w:val="clear" w:color="auto" w:fill="1F1F1F"/>
+        <w:spacing w:line="270" w:lineRule="atLeast"/>
+        <w:rPr>
+          <w:rFonts w:ascii="Menlo" w:hAnsi="Menlo" w:cs="Menlo"/>
+          <w:color w:val="CCCCCC"/>
+          <w:sz w:val="18"/>
+          <w:szCs w:val="18"/>
+        </w:rPr>
+      </w:pPr>
+      <w:r>
+        <w:rPr>
+          <w:rFonts w:ascii="Menlo" w:hAnsi="Menlo" w:cs="Menlo"/>
+          <w:color w:val="CCCCCC"/>
+          <w:sz w:val="18"/>
+          <w:szCs w:val="18"/>
+        </w:rPr>
+        <w:t xml:space="preserve">    </w:t>
+      </w:r>
+      <w:r>
+        <w:rPr>
+          <w:rFonts w:ascii="Menlo" w:hAnsi="Menlo" w:cs="Menlo"/>
+          <w:color w:val="C586C0"/>
+          <w:sz w:val="18"/>
+          <w:szCs w:val="18"/>
+        </w:rPr>
+        <w:t>@</w:t>
+      </w:r>
+      <w:r>
+        <w:rPr>
+          <w:rFonts w:ascii="Menlo" w:hAnsi="Menlo" w:cs="Menlo"/>
+          <w:color w:val="CCCCCC"/>
+          <w:sz w:val="18"/>
+          <w:szCs w:val="18"/>
+        </w:rPr>
+        <w:t xml:space="preserve">echo "Deploying Paimon based </w:t>
+      </w:r>
+      <w:proofErr w:type="spellStart"/>
+      <w:r>
+        <w:rPr>
+          <w:rFonts w:ascii="Menlo" w:hAnsi="Menlo" w:cs="Menlo"/>
+          <w:color w:val="CCCCCC"/>
+          <w:sz w:val="18"/>
+          <w:szCs w:val="18"/>
+        </w:rPr>
+        <w:t>Catalog</w:t>
+      </w:r>
+      <w:proofErr w:type="spellEnd"/>
+      <w:r>
+        <w:rPr>
+          <w:rFonts w:ascii="Menlo" w:hAnsi="Menlo" w:cs="Menlo"/>
+          <w:color w:val="CCCCCC"/>
+          <w:sz w:val="18"/>
+          <w:szCs w:val="18"/>
+        </w:rPr>
+        <w:t xml:space="preserve"> with Filesystem..."</w:t>
+      </w:r>
+    </w:p>
+    <w:p>
+      <w:pPr>
+        <w:shd w:val="clear" w:color="auto" w:fill="1F1F1F"/>
+        <w:spacing w:line="270" w:lineRule="atLeast"/>
+        <w:rPr>
+          <w:rFonts w:ascii="Menlo" w:hAnsi="Menlo" w:cs="Menlo"/>
+          <w:color w:val="CCCCCC"/>
+          <w:sz w:val="18"/>
+          <w:szCs w:val="18"/>
+        </w:rPr>
+      </w:pPr>
+      <w:r>
+        <w:rPr>
+          <w:rFonts w:ascii="Menlo" w:hAnsi="Menlo" w:cs="Menlo"/>
+          <w:color w:val="CCCCCC"/>
+          <w:sz w:val="18"/>
+          <w:szCs w:val="18"/>
+        </w:rPr>
+        <w:t xml:space="preserve">    docker compose exec --interactive --</w:t>
+      </w:r>
+      <w:proofErr w:type="spellStart"/>
+      <w:r>
+        <w:rPr>
+          <w:rFonts w:ascii="Menlo" w:hAnsi="Menlo" w:cs="Menlo"/>
+          <w:color w:val="CCCCCC"/>
+          <w:sz w:val="18"/>
+          <w:szCs w:val="18"/>
+        </w:rPr>
+        <w:t>tty</w:t>
+      </w:r>
+      <w:proofErr w:type="spellEnd"/>
+      <w:r>
+        <w:rPr>
+          <w:rFonts w:ascii="Menlo" w:hAnsi="Menlo" w:cs="Menlo"/>
+          <w:color w:val="CCCCCC"/>
+          <w:sz w:val="18"/>
+          <w:szCs w:val="18"/>
+        </w:rPr>
+        <w:t xml:space="preserve"> </w:t>
+      </w:r>
+      <w:proofErr w:type="spellStart"/>
+      <w:r>
+        <w:rPr>
+          <w:rFonts w:ascii="Menlo" w:hAnsi="Menlo" w:cs="Menlo"/>
+          <w:color w:val="CCCCCC"/>
+          <w:sz w:val="18"/>
+          <w:szCs w:val="18"/>
+        </w:rPr>
+        <w:t>jobmanager</w:t>
+      </w:r>
+      <w:proofErr w:type="spellEnd"/>
+      <w:r>
+        <w:rPr>
+          <w:rFonts w:ascii="Menlo" w:hAnsi="Menlo" w:cs="Menlo"/>
+          <w:color w:val="CCCCCC"/>
+          <w:sz w:val="18"/>
+          <w:szCs w:val="18"/>
+        </w:rPr>
+        <w:t xml:space="preserve"> /opt/flink/bin/sql-client.sh -f /</w:t>
+      </w:r>
+      <w:proofErr w:type="spellStart"/>
+      <w:r>
+        <w:rPr>
+          <w:rFonts w:ascii="Menlo" w:hAnsi="Menlo" w:cs="Menlo"/>
+          <w:color w:val="CCCCCC"/>
+          <w:sz w:val="18"/>
+          <w:szCs w:val="18"/>
+        </w:rPr>
+        <w:t>creFlinkFlows</w:t>
+      </w:r>
+      <w:proofErr w:type="spellEnd"/>
+      <w:r>
+        <w:rPr>
+          <w:rFonts w:ascii="Menlo" w:hAnsi="Menlo" w:cs="Menlo"/>
+          <w:color w:val="CCCCCC"/>
+          <w:sz w:val="18"/>
+          <w:szCs w:val="18"/>
+        </w:rPr>
+        <w:t>/master-</w:t>
+      </w:r>
+      <w:proofErr w:type="spellStart"/>
+      <w:r>
+        <w:rPr>
+          <w:rFonts w:ascii="Menlo" w:hAnsi="Menlo" w:cs="Menlo"/>
+          <w:color w:val="CCCCCC"/>
+          <w:sz w:val="18"/>
+          <w:szCs w:val="18"/>
+        </w:rPr>
+        <w:t>fs.sql</w:t>
+      </w:r>
+      <w:proofErr w:type="spellEnd"/>
+    </w:p>
+    <w:p>
+      <w:pPr>
+        <w:pStyle w:val="HTMLPreformatted"/>
+        <w:rPr>
+          <w:color w:val="000000"/>
+        </w:rPr>
+      </w:pPr>
+    </w:p>
+    <w:p>
+      <w:pPr>
+        <w:pStyle w:val="HTMLPreformatted"/>
+        <w:rPr>
+          <w:rFonts w:ascii="Times New Roman" w:hAnsi="Times New Roman" w:cs="Times New Roman"/>
+          <w:sz w:val="24"/>
+          <w:szCs w:val="24"/>
+          <w:lang w:val="en-US"/>
+        </w:rPr>
+      </w:pPr>
+      <w:r>
+        <w:rPr>
+          <w:rFonts w:ascii="Times New Roman" w:hAnsi="Times New Roman" w:cs="Times New Roman"/>
+          <w:sz w:val="24"/>
+          <w:szCs w:val="24"/>
+          <w:lang w:val="en-US"/>
+        </w:rPr>
+        <w:t>Let</w:t>
+      </w:r>
+      <w:r>
+        <w:rPr>
+          <w:rFonts w:ascii="Times New Roman" w:hAnsi="Times New Roman" w:cs="Times New Roman"/>
+          <w:sz w:val="24"/>
+          <w:szCs w:val="24"/>
+          <w:lang w:val="en-US"/>
+        </w:rPr>
+        <w:t>’</w:t>
+      </w:r>
+      <w:r>
+        <w:rPr>
+          <w:rFonts w:ascii="Times New Roman" w:hAnsi="Times New Roman" w:cs="Times New Roman"/>
+          <w:sz w:val="24"/>
+          <w:szCs w:val="24"/>
+          <w:lang w:val="en-US"/>
+        </w:rPr>
+        <w:t>s continue…</w:t>
+      </w:r>
+    </w:p>
+    <w:p>
+      <w:pPr>
+        <w:rPr>
+          <w:lang w:val="en-US"/>
+        </w:rPr>
+      </w:pPr>
+    </w:p>
+    <w:p>
+      <w:pPr>
         <w:rPr>
           <w:lang w:val="en-US"/>
         </w:rPr>
@@ -6443,27 +8506,7 @@
           <w:sz w:val="18"/>
           <w:szCs w:val="18"/>
         </w:rPr>
-        <w:t xml:space="preserve"> (</w:t>
-      </w:r>
-      <w:proofErr w:type="spellStart"/>
-      <w:r>
-        <w:rPr>
-          <w:rFonts w:ascii="Menlo" w:hAnsi="Menlo" w:cs="Menlo"/>
-          <w:color w:val="D4D4D4"/>
-          <w:sz w:val="18"/>
-          <w:szCs w:val="18"/>
-        </w:rPr>
-        <w:t>tenantId</w:t>
-      </w:r>
-      <w:proofErr w:type="spellEnd"/>
-      <w:r>
-        <w:rPr>
-          <w:rFonts w:ascii="Menlo" w:hAnsi="Menlo" w:cs="Menlo"/>
-          <w:color w:val="D4D4D4"/>
-          <w:sz w:val="18"/>
-          <w:szCs w:val="18"/>
-        </w:rPr>
-        <w:t>)                      =&gt; .env driven (</w:t>
+        <w:t xml:space="preserve"> (tenantId)                      =&gt; .env driven (</w:t>
       </w:r>
       <w:proofErr w:type="spellStart"/>
       <w:r>
@@ -30129,7 +32172,6 @@
     <w:basedOn w:val="Normal"/>
     <w:link w:val="HTMLPreformattedChar"/>
     <w:uiPriority w:val="99"/>
-    <w:semiHidden/>
     <w:unhideWhenUsed/>
     <w:rsid w:val="00CC288E"/>
     <w:pPr>
@@ -30163,7 +32205,6 @@
     <w:basedOn w:val="DefaultParagraphFont"/>
     <w:link w:val="HTMLPreformatted"/>
     <w:uiPriority w:val="99"/>
-    <w:semiHidden/>
     <w:rsid w:val="00CC288E"/>
     <w:rPr>
       <w:rFonts w:ascii="Courier New" w:eastAsia="Times New Roman" w:hAnsi="Courier New" w:cs="Courier New"/>

</xml_diff>